<commit_message>
release 0.4 beta kasutusjuhend
</commit_message>
<xml_diff>
--- a/TERA_kasutusjuhend.docx
+++ b/TERA_kasutusjuhend.docx
@@ -263,7 +263,7 @@
           <w:r>
             <w:fldChar w:fldCharType="separate"/>
           </w:r>
-          <w:hyperlink w:anchor="_Toc470650290" w:history="1">
+          <w:hyperlink w:anchor="_Toc470735043" w:history="1">
             <w:r>
               <w:rPr>
                 <w:rStyle w:val="Hyperlink"/>
@@ -292,7 +292,7 @@
                 <w:noProof/>
                 <w:webHidden/>
               </w:rPr>
-              <w:instrText xml:space="preserve"> PAGEREF _Toc470650290 \h </w:instrText>
+              <w:instrText xml:space="preserve"> PAGEREF _Toc470735043 \h </w:instrText>
             </w:r>
             <w:r>
               <w:rPr>
@@ -335,7 +335,7 @@
               <w:lang w:val="et-EE" w:eastAsia="et-EE"/>
             </w:rPr>
           </w:pPr>
-          <w:hyperlink w:anchor="_Toc470650291" w:history="1">
+          <w:hyperlink w:anchor="_Toc470735044" w:history="1">
             <w:r>
               <w:rPr>
                 <w:rStyle w:val="Hyperlink"/>
@@ -364,7 +364,7 @@
                 <w:noProof/>
                 <w:webHidden/>
               </w:rPr>
-              <w:instrText xml:space="preserve"> PAGEREF _Toc470650291 \h </w:instrText>
+              <w:instrText xml:space="preserve"> PAGEREF _Toc470735044 \h </w:instrText>
             </w:r>
             <w:r>
               <w:rPr>
@@ -407,7 +407,7 @@
               <w:lang w:val="et-EE" w:eastAsia="et-EE"/>
             </w:rPr>
           </w:pPr>
-          <w:hyperlink w:anchor="_Toc470650292" w:history="1">
+          <w:hyperlink w:anchor="_Toc470735045" w:history="1">
             <w:r>
               <w:rPr>
                 <w:rStyle w:val="Hyperlink"/>
@@ -436,7 +436,7 @@
                 <w:noProof/>
                 <w:webHidden/>
               </w:rPr>
-              <w:instrText xml:space="preserve"> PAGEREF _Toc470650292 \h </w:instrText>
+              <w:instrText xml:space="preserve"> PAGEREF _Toc470735045 \h </w:instrText>
             </w:r>
             <w:r>
               <w:rPr>
@@ -479,7 +479,7 @@
               <w:lang w:val="et-EE" w:eastAsia="et-EE"/>
             </w:rPr>
           </w:pPr>
-          <w:hyperlink w:anchor="_Toc470650293" w:history="1">
+          <w:hyperlink w:anchor="_Toc470735046" w:history="1">
             <w:r>
               <w:rPr>
                 <w:rStyle w:val="Hyperlink"/>
@@ -508,7 +508,7 @@
                 <w:noProof/>
                 <w:webHidden/>
               </w:rPr>
-              <w:instrText xml:space="preserve"> PAGEREF _Toc470650293 \h </w:instrText>
+              <w:instrText xml:space="preserve"> PAGEREF _Toc470735046 \h </w:instrText>
             </w:r>
             <w:r>
               <w:rPr>
@@ -529,6 +529,294 @@
                 <w:webHidden/>
               </w:rPr>
               <w:t>7</w:t>
+            </w:r>
+            <w:r>
+              <w:rPr>
+                <w:noProof/>
+                <w:webHidden/>
+              </w:rPr>
+              <w:fldChar w:fldCharType="end"/>
+            </w:r>
+          </w:hyperlink>
+        </w:p>
+        <w:p>
+          <w:pPr>
+            <w:pStyle w:val="TOC1"/>
+            <w:tabs>
+              <w:tab w:val="right" w:leader="dot" w:pos="9061"/>
+            </w:tabs>
+            <w:rPr>
+              <w:rFonts w:cstheme="minorBidi"/>
+              <w:noProof/>
+              <w:lang w:val="et-EE" w:eastAsia="et-EE"/>
+            </w:rPr>
+          </w:pPr>
+          <w:hyperlink w:anchor="_Toc470735047" w:history="1">
+            <w:r>
+              <w:rPr>
+                <w:rStyle w:val="Hyperlink"/>
+                <w:rFonts w:ascii="Times New Roman" w:hAnsi="Times New Roman"/>
+                <w:noProof/>
+                <w:lang w:bidi="hi-IN"/>
+              </w:rPr>
+              <w:t>Tembeldamisrakenduse käsurealiides</w:t>
+            </w:r>
+            <w:r>
+              <w:rPr>
+                <w:noProof/>
+                <w:webHidden/>
+              </w:rPr>
+              <w:tab/>
+            </w:r>
+            <w:r>
+              <w:rPr>
+                <w:noProof/>
+                <w:webHidden/>
+              </w:rPr>
+              <w:fldChar w:fldCharType="begin"/>
+            </w:r>
+            <w:r>
+              <w:rPr>
+                <w:noProof/>
+                <w:webHidden/>
+              </w:rPr>
+              <w:instrText xml:space="preserve"> PAGEREF _Toc470735047 \h </w:instrText>
+            </w:r>
+            <w:r>
+              <w:rPr>
+                <w:noProof/>
+                <w:webHidden/>
+              </w:rPr>
+            </w:r>
+            <w:r>
+              <w:rPr>
+                <w:noProof/>
+                <w:webHidden/>
+              </w:rPr>
+              <w:fldChar w:fldCharType="separate"/>
+            </w:r>
+            <w:r>
+              <w:rPr>
+                <w:noProof/>
+                <w:webHidden/>
+              </w:rPr>
+              <w:t>11</w:t>
+            </w:r>
+            <w:r>
+              <w:rPr>
+                <w:noProof/>
+                <w:webHidden/>
+              </w:rPr>
+              <w:fldChar w:fldCharType="end"/>
+            </w:r>
+          </w:hyperlink>
+        </w:p>
+        <w:p>
+          <w:pPr>
+            <w:pStyle w:val="TOC1"/>
+            <w:tabs>
+              <w:tab w:val="right" w:leader="dot" w:pos="9061"/>
+            </w:tabs>
+            <w:rPr>
+              <w:rFonts w:cstheme="minorBidi"/>
+              <w:noProof/>
+              <w:lang w:val="et-EE" w:eastAsia="et-EE"/>
+            </w:rPr>
+          </w:pPr>
+          <w:hyperlink w:anchor="_Toc470735048" w:history="1">
+            <w:r>
+              <w:rPr>
+                <w:rStyle w:val="Hyperlink"/>
+                <w:rFonts w:ascii="Times New Roman" w:hAnsi="Times New Roman"/>
+                <w:noProof/>
+                <w:lang w:bidi="hi-IN"/>
+              </w:rPr>
+              <w:t>Käsurealiidese kasutamine</w:t>
+            </w:r>
+            <w:r>
+              <w:rPr>
+                <w:noProof/>
+                <w:webHidden/>
+              </w:rPr>
+              <w:tab/>
+            </w:r>
+            <w:r>
+              <w:rPr>
+                <w:noProof/>
+                <w:webHidden/>
+              </w:rPr>
+              <w:fldChar w:fldCharType="begin"/>
+            </w:r>
+            <w:r>
+              <w:rPr>
+                <w:noProof/>
+                <w:webHidden/>
+              </w:rPr>
+              <w:instrText xml:space="preserve"> PAGEREF _Toc470735048 \h </w:instrText>
+            </w:r>
+            <w:r>
+              <w:rPr>
+                <w:noProof/>
+                <w:webHidden/>
+              </w:rPr>
+            </w:r>
+            <w:r>
+              <w:rPr>
+                <w:noProof/>
+                <w:webHidden/>
+              </w:rPr>
+              <w:fldChar w:fldCharType="separate"/>
+            </w:r>
+            <w:r>
+              <w:rPr>
+                <w:noProof/>
+                <w:webHidden/>
+              </w:rPr>
+              <w:t>12</w:t>
+            </w:r>
+            <w:r>
+              <w:rPr>
+                <w:noProof/>
+                <w:webHidden/>
+              </w:rPr>
+              <w:fldChar w:fldCharType="end"/>
+            </w:r>
+          </w:hyperlink>
+        </w:p>
+        <w:p>
+          <w:pPr>
+            <w:pStyle w:val="TOC1"/>
+            <w:tabs>
+              <w:tab w:val="right" w:leader="dot" w:pos="9061"/>
+            </w:tabs>
+            <w:rPr>
+              <w:rFonts w:cstheme="minorBidi"/>
+              <w:noProof/>
+              <w:lang w:val="et-EE" w:eastAsia="et-EE"/>
+            </w:rPr>
+          </w:pPr>
+          <w:hyperlink w:anchor="_Toc470735049" w:history="1">
+            <w:r>
+              <w:rPr>
+                <w:rStyle w:val="Hyperlink"/>
+                <w:rFonts w:ascii="Times New Roman" w:hAnsi="Times New Roman"/>
+                <w:noProof/>
+                <w:lang w:bidi="hi-IN"/>
+              </w:rPr>
+              <w:t>Käsurealiidese parameetrid</w:t>
+            </w:r>
+            <w:r>
+              <w:rPr>
+                <w:noProof/>
+                <w:webHidden/>
+              </w:rPr>
+              <w:tab/>
+            </w:r>
+            <w:r>
+              <w:rPr>
+                <w:noProof/>
+                <w:webHidden/>
+              </w:rPr>
+              <w:fldChar w:fldCharType="begin"/>
+            </w:r>
+            <w:r>
+              <w:rPr>
+                <w:noProof/>
+                <w:webHidden/>
+              </w:rPr>
+              <w:instrText xml:space="preserve"> PAGEREF _Toc470735049 \h </w:instrText>
+            </w:r>
+            <w:r>
+              <w:rPr>
+                <w:noProof/>
+                <w:webHidden/>
+              </w:rPr>
+            </w:r>
+            <w:r>
+              <w:rPr>
+                <w:noProof/>
+                <w:webHidden/>
+              </w:rPr>
+              <w:fldChar w:fldCharType="separate"/>
+            </w:r>
+            <w:r>
+              <w:rPr>
+                <w:noProof/>
+                <w:webHidden/>
+              </w:rPr>
+              <w:t>12</w:t>
+            </w:r>
+            <w:r>
+              <w:rPr>
+                <w:noProof/>
+                <w:webHidden/>
+              </w:rPr>
+              <w:fldChar w:fldCharType="end"/>
+            </w:r>
+          </w:hyperlink>
+        </w:p>
+        <w:p>
+          <w:pPr>
+            <w:pStyle w:val="TOC1"/>
+            <w:tabs>
+              <w:tab w:val="right" w:leader="dot" w:pos="9061"/>
+            </w:tabs>
+            <w:rPr>
+              <w:rFonts w:cstheme="minorBidi"/>
+              <w:noProof/>
+              <w:lang w:val="et-EE" w:eastAsia="et-EE"/>
+            </w:rPr>
+          </w:pPr>
+          <w:hyperlink w:anchor="_Toc470735050" w:history="1">
+            <w:r>
+              <w:rPr>
+                <w:rStyle w:val="Hyperlink"/>
+                <w:rFonts w:ascii="Times New Roman" w:hAnsi="Times New Roman"/>
+                <w:noProof/>
+                <w:lang w:bidi="hi-IN"/>
+              </w:rPr>
+              <w:t>Konfiguratsioonifaili seadistamine</w:t>
+            </w:r>
+            <w:r>
+              <w:rPr>
+                <w:noProof/>
+                <w:webHidden/>
+              </w:rPr>
+              <w:tab/>
+            </w:r>
+            <w:r>
+              <w:rPr>
+                <w:noProof/>
+                <w:webHidden/>
+              </w:rPr>
+              <w:fldChar w:fldCharType="begin"/>
+            </w:r>
+            <w:r>
+              <w:rPr>
+                <w:noProof/>
+                <w:webHidden/>
+              </w:rPr>
+              <w:instrText xml:space="preserve"> PAGEREF _Toc470735050 \h </w:instrText>
+            </w:r>
+            <w:r>
+              <w:rPr>
+                <w:noProof/>
+                <w:webHidden/>
+              </w:rPr>
+            </w:r>
+            <w:r>
+              <w:rPr>
+                <w:noProof/>
+                <w:webHidden/>
+              </w:rPr>
+              <w:fldChar w:fldCharType="separate"/>
+            </w:r>
+            <w:r>
+              <w:rPr>
+                <w:noProof/>
+                <w:webHidden/>
+              </w:rPr>
+              <w:t>12</w:t>
             </w:r>
             <w:r>
               <w:rPr>
@@ -589,7 +877,7 @@
           <w:color w:val="auto"/>
         </w:rPr>
       </w:pPr>
-      <w:bookmarkStart w:id="0" w:name="_Toc470650290"/>
+      <w:bookmarkStart w:id="0" w:name="_Toc470735043"/>
       <w:r>
         <w:rPr>
           <w:rFonts w:ascii="Times New Roman" w:hAnsi="Times New Roman" w:cs="Times New Roman"/>
@@ -614,7 +902,13 @@
         <w:t xml:space="preserve">Tembeldamisrakendusega saate automaatselt otsida arvutist DDOC dokumente ning lisada neile ajaserveri poolt ajatemplid. </w:t>
       </w:r>
       <w:r>
-        <w:t>Failid paketeeritakse ASIC või BDOC vormingus dokumenti ning salvestatakse sisendfailiga samasse asukohta.</w:t>
+        <w:t>Failid paketeeritakse ASIC</w:t>
+      </w:r>
+      <w:r>
+        <w:t>-S</w:t>
+      </w:r>
+      <w:r>
+        <w:t xml:space="preserve"> vormingus dokumenti ning salvestatakse sisendfailiga samasse asukohta.</w:t>
       </w:r>
     </w:p>
     <w:p>
@@ -631,6 +925,8 @@
         <w:spacing w:line="240" w:lineRule="auto"/>
         <w:jc w:val="left"/>
       </w:pPr>
+      <w:bookmarkStart w:id="1" w:name="_GoBack"/>
+      <w:bookmarkEnd w:id="1"/>
     </w:p>
     <w:p>
       <w:pPr>
@@ -815,7 +1111,7 @@
           <w:color w:val="auto"/>
         </w:rPr>
       </w:pPr>
-      <w:bookmarkStart w:id="1" w:name="_Toc470650291"/>
+      <w:bookmarkStart w:id="2" w:name="_Toc470735044"/>
       <w:r>
         <w:rPr>
           <w:rFonts w:ascii="Times New Roman" w:hAnsi="Times New Roman" w:cs="Times New Roman"/>
@@ -823,7 +1119,7 @@
         </w:rPr>
         <w:t>Kasutajaliidese käivitamine</w:t>
       </w:r>
-      <w:bookmarkEnd w:id="1"/>
+      <w:bookmarkEnd w:id="2"/>
     </w:p>
     <w:p>
       <w:pPr>
@@ -962,7 +1258,7 @@
           <w:color w:val="auto"/>
         </w:rPr>
       </w:pPr>
-      <w:bookmarkStart w:id="2" w:name="_Toc470650292"/>
+      <w:bookmarkStart w:id="3" w:name="_Toc470735045"/>
       <w:r>
         <w:rPr>
           <w:rFonts w:ascii="Times New Roman" w:hAnsi="Times New Roman" w:cs="Times New Roman"/>
@@ -971,7 +1267,7 @@
         <w:lastRenderedPageBreak/>
         <w:t>Kasutajaliidese kasutamine</w:t>
       </w:r>
-      <w:bookmarkEnd w:id="2"/>
+      <w:bookmarkEnd w:id="3"/>
     </w:p>
     <w:p>
       <w:pPr>
@@ -991,8 +1287,8 @@
         </w:rPr>
         <w:drawing>
           <wp:inline distT="0" distB="0" distL="0" distR="0">
-            <wp:extent cx="5760085" cy="5102860"/>
-            <wp:effectExtent l="0" t="0" r="0" b="2540"/>
+            <wp:extent cx="5760085" cy="5102777"/>
+            <wp:effectExtent l="0" t="0" r="0" b="3175"/>
             <wp:docPr id="4" name="Picture 4"/>
             <wp:cNvGraphicFramePr>
               <a:graphicFrameLocks xmlns:a="http://schemas.openxmlformats.org/drawingml/2006/main" noChangeAspect="1"/>
@@ -1019,7 +1315,7 @@
                   <pic:spPr>
                     <a:xfrm>
                       <a:off x="0" y="0"/>
-                      <a:ext cx="5760085" cy="5102860"/>
+                      <a:ext cx="5760085" cy="5102777"/>
                     </a:xfrm>
                     <a:prstGeom prst="rect">
                       <a:avLst/>
@@ -1111,8 +1407,8 @@
         <w:lastRenderedPageBreak/>
         <w:drawing>
           <wp:inline distT="0" distB="0" distL="0" distR="0">
-            <wp:extent cx="5760085" cy="5102860"/>
-            <wp:effectExtent l="0" t="0" r="0" b="2540"/>
+            <wp:extent cx="5760085" cy="5102777"/>
+            <wp:effectExtent l="0" t="0" r="0" b="3175"/>
             <wp:docPr id="10" name="Picture 10"/>
             <wp:cNvGraphicFramePr>
               <a:graphicFrameLocks xmlns:a="http://schemas.openxmlformats.org/drawingml/2006/main" noChangeAspect="1"/>
@@ -1139,7 +1435,7 @@
                   <pic:spPr>
                     <a:xfrm>
                       <a:off x="0" y="0"/>
-                      <a:ext cx="5760085" cy="5102860"/>
+                      <a:ext cx="5760085" cy="5102777"/>
                     </a:xfrm>
                     <a:prstGeom prst="rect">
                       <a:avLst/>
@@ -1210,8 +1506,8 @@
         <w:lastRenderedPageBreak/>
         <w:drawing>
           <wp:inline distT="0" distB="0" distL="0" distR="0">
-            <wp:extent cx="5760085" cy="5102860"/>
-            <wp:effectExtent l="0" t="0" r="0" b="2540"/>
+            <wp:extent cx="5760085" cy="5102777"/>
+            <wp:effectExtent l="0" t="0" r="0" b="3175"/>
             <wp:docPr id="11" name="Picture 11"/>
             <wp:cNvGraphicFramePr>
               <a:graphicFrameLocks xmlns:a="http://schemas.openxmlformats.org/drawingml/2006/main" noChangeAspect="1"/>
@@ -1238,7 +1534,7 @@
                   <pic:spPr>
                     <a:xfrm>
                       <a:off x="0" y="0"/>
-                      <a:ext cx="5760085" cy="5102860"/>
+                      <a:ext cx="5760085" cy="5102777"/>
                     </a:xfrm>
                     <a:prstGeom prst="rect">
                       <a:avLst/>
@@ -1310,7 +1606,7 @@
           <w:color w:val="auto"/>
         </w:rPr>
       </w:pPr>
-      <w:bookmarkStart w:id="3" w:name="_Toc470650293"/>
+      <w:bookmarkStart w:id="4" w:name="_Toc470735046"/>
       <w:r>
         <w:rPr>
           <w:rFonts w:ascii="Times New Roman" w:hAnsi="Times New Roman" w:cs="Times New Roman"/>
@@ -1319,7 +1615,7 @@
         <w:lastRenderedPageBreak/>
         <w:t>Kasutajaliidese seadistamine</w:t>
       </w:r>
-      <w:bookmarkEnd w:id="3"/>
+      <w:bookmarkEnd w:id="4"/>
     </w:p>
     <w:p>
       <w:pPr>
@@ -1339,8 +1635,8 @@
         </w:rPr>
         <w:drawing>
           <wp:inline distT="0" distB="0" distL="0" distR="0">
-            <wp:extent cx="5760085" cy="5102860"/>
-            <wp:effectExtent l="0" t="0" r="0" b="2540"/>
+            <wp:extent cx="5760085" cy="5102777"/>
+            <wp:effectExtent l="0" t="0" r="0" b="3175"/>
             <wp:docPr id="16" name="Picture 16"/>
             <wp:cNvGraphicFramePr>
               <a:graphicFrameLocks xmlns:a="http://schemas.openxmlformats.org/drawingml/2006/main" noChangeAspect="1"/>
@@ -1367,7 +1663,7 @@
                   <pic:spPr>
                     <a:xfrm>
                       <a:off x="0" y="0"/>
-                      <a:ext cx="5760085" cy="5102860"/>
+                      <a:ext cx="5760085" cy="5102777"/>
                     </a:xfrm>
                     <a:prstGeom prst="rect">
                       <a:avLst/>
@@ -1695,15 +1991,6 @@
         <w:jc w:val="left"/>
       </w:pPr>
       <w:r>
-        <w:t>Määrata väljundfaili tüüpi – BDOC või ASIC-E/S</w:t>
-      </w:r>
-    </w:p>
-    <w:p>
-      <w:pPr>
-        <w:spacing w:line="240" w:lineRule="auto"/>
-        <w:jc w:val="left"/>
-      </w:pPr>
-      <w:r>
         <w:t>Sisse/välja lülitada faililoendi eelvaadet</w:t>
       </w:r>
     </w:p>
@@ -1820,6 +2107,7 @@
           <w:color w:val="auto"/>
         </w:rPr>
       </w:pPr>
+      <w:bookmarkStart w:id="5" w:name="_Toc470735047"/>
       <w:r>
         <w:rPr>
           <w:rFonts w:ascii="Times New Roman" w:hAnsi="Times New Roman" w:cs="Times New Roman"/>
@@ -1827,6 +2115,7 @@
         </w:rPr>
         <w:t>Tembeldamisrakenduse käsurealiides</w:t>
       </w:r>
+      <w:bookmarkEnd w:id="5"/>
     </w:p>
     <w:p>
       <w:pPr>
@@ -1962,6 +2251,7 @@
           <w:color w:val="auto"/>
         </w:rPr>
       </w:pPr>
+      <w:bookmarkStart w:id="6" w:name="_Toc470735048"/>
       <w:r>
         <w:rPr>
           <w:rFonts w:ascii="Times New Roman" w:hAnsi="Times New Roman" w:cs="Times New Roman"/>
@@ -1970,6 +2260,7 @@
         <w:lastRenderedPageBreak/>
         <w:t>Käsurealiidese kasutamine</w:t>
       </w:r>
+      <w:bookmarkEnd w:id="6"/>
     </w:p>
     <w:p>
       <w:pPr>
@@ -2009,6 +2300,7 @@
           <w:color w:val="auto"/>
         </w:rPr>
       </w:pPr>
+      <w:bookmarkStart w:id="7" w:name="_Toc470735049"/>
       <w:r>
         <w:rPr>
           <w:rFonts w:ascii="Times New Roman" w:hAnsi="Times New Roman" w:cs="Times New Roman"/>
@@ -2016,6 +2308,7 @@
         </w:rPr>
         <w:t>Käsurealiidese parameetrid</w:t>
       </w:r>
+      <w:bookmarkEnd w:id="7"/>
     </w:p>
     <w:p>
       <w:pPr>
@@ -2150,6 +2443,7 @@
           <w:color w:val="auto"/>
         </w:rPr>
       </w:pPr>
+      <w:bookmarkStart w:id="8" w:name="_Toc470735050"/>
       <w:r>
         <w:rPr>
           <w:rFonts w:ascii="Times New Roman" w:hAnsi="Times New Roman" w:cs="Times New Roman"/>
@@ -2157,29 +2451,25 @@
         </w:rPr>
         <w:t>Konfiguratsioonifaili seadistamine</w:t>
       </w:r>
-    </w:p>
-    <w:p>
-      <w:pPr>
-        <w:spacing w:line="240" w:lineRule="auto"/>
-        <w:jc w:val="left"/>
-      </w:pPr>
-    </w:p>
-    <w:p>
-      <w:pPr>
-        <w:spacing w:line="240" w:lineRule="auto"/>
-        <w:jc w:val="left"/>
-      </w:pPr>
-      <w:r>
-        <w:t>Rakenduse konfiguratsiooniparameetreid hoiustatakse INI-failivorminguga tekstifailis. Parameetrid loetakse rakenduse käivitamisel automaatselt sisse</w:t>
-      </w:r>
-      <w:r>
-        <w:t xml:space="preserve"> ning kontrollitakse tembeldamisrakenduse ühendust ajaserveriga</w:t>
+      <w:bookmarkEnd w:id="8"/>
+    </w:p>
+    <w:p>
+      <w:pPr>
+        <w:spacing w:line="240" w:lineRule="auto"/>
+        <w:jc w:val="left"/>
+      </w:pPr>
+    </w:p>
+    <w:p>
+      <w:pPr>
+        <w:spacing w:line="240" w:lineRule="auto"/>
+        <w:jc w:val="left"/>
+      </w:pPr>
+      <w:r>
+        <w:t>Rakenduse konfiguratsiooniparameetreid hoiustatakse INI-failivorminguga tekstifailis. Parameetrid loetakse rakenduse käivitamisel automaatselt sisse ning kontrollitakse tembeldamisrakenduse ühendust ajaserveriga</w:t>
       </w:r>
       <w:r>
         <w:t>.</w:t>
       </w:r>
-      <w:bookmarkStart w:id="4" w:name="_GoBack"/>
-      <w:bookmarkEnd w:id="4"/>
     </w:p>
     <w:sectPr>
       <w:headerReference w:type="default" r:id="rId20"/>
@@ -2262,7 +2552,7 @@
           <w:rPr>
             <w:noProof/>
           </w:rPr>
-          <w:t>11</w:t>
+          <w:t>3</w:t>
         </w:r>
         <w:r>
           <w:rPr>
@@ -5495,7 +5785,7 @@
 </file>
 
 <file path=customXml/itemProps1.xml><?xml version="1.0" encoding="utf-8"?>
-<ds:datastoreItem xmlns:ds="http://schemas.openxmlformats.org/officeDocument/2006/customXml" ds:itemID="{3D95EE43-0BEF-4880-A090-39D436539597}">
+<ds:datastoreItem xmlns:ds="http://schemas.openxmlformats.org/officeDocument/2006/customXml" ds:itemID="{641E1CEE-34ED-478A-B0F3-DD38E169547A}">
   <ds:schemaRefs>
     <ds:schemaRef ds:uri="http://schemas.openxmlformats.org/officeDocument/2006/bibliography"/>
   </ds:schemaRefs>

</xml_diff>